<commit_message>
Add all submission items for lab 2
</commit_message>
<xml_diff>
--- a/lab_2/ME0134 lab 2 report.docx
+++ b/lab_2/ME0134 lab 2 report.docx
@@ -69,7 +69,70 @@
         <w:spacing w:after="0" w:line="240" w:lineRule="auto"/>
       </w:pPr>
       <w:r>
-        <w:t>Picture placeholder</w:t>
+        <w:rPr>
+          <w:noProof/>
+        </w:rPr>
+        <w:drawing>
+          <wp:inline distT="0" distB="0" distL="0" distR="0" wp14:anchorId="3E183AEE" wp14:editId="4D6339D7">
+            <wp:extent cx="5943600" cy="3877945"/>
+            <wp:effectExtent l="0" t="0" r="0" b="8255"/>
+            <wp:docPr id="499431485" name="Picture 1" descr="A paper with writing on it&#10;&#10;AI-generated content may be incorrect."/>
+            <wp:cNvGraphicFramePr>
+              <a:graphicFrameLocks xmlns:a="http://schemas.openxmlformats.org/drawingml/2006/main" noChangeAspect="1"/>
+            </wp:cNvGraphicFramePr>
+            <a:graphic xmlns:a="http://schemas.openxmlformats.org/drawingml/2006/main">
+              <a:graphicData uri="http://schemas.openxmlformats.org/drawingml/2006/picture">
+                <pic:pic xmlns:pic="http://schemas.openxmlformats.org/drawingml/2006/picture">
+                  <pic:nvPicPr>
+                    <pic:cNvPr id="499431485" name="Picture 1" descr="A paper with writing on it&#10;&#10;AI-generated content may be incorrect."/>
+                    <pic:cNvPicPr>
+                      <a:picLocks noChangeAspect="1" noChangeArrowheads="1"/>
+                    </pic:cNvPicPr>
+                  </pic:nvPicPr>
+                  <pic:blipFill>
+                    <a:blip r:embed="rId5" cstate="print">
+                      <a:extLst>
+                        <a:ext uri="{28A0092B-C50C-407E-A947-70E740481C1C}">
+                          <a14:useLocalDpi xmlns:a14="http://schemas.microsoft.com/office/drawing/2010/main" val="0"/>
+                        </a:ext>
+                      </a:extLst>
+                    </a:blip>
+                    <a:srcRect/>
+                    <a:stretch>
+                      <a:fillRect/>
+                    </a:stretch>
+                  </pic:blipFill>
+                  <pic:spPr bwMode="auto">
+                    <a:xfrm>
+                      <a:off x="0" y="0"/>
+                      <a:ext cx="5943600" cy="3877945"/>
+                    </a:xfrm>
+                    <a:prstGeom prst="rect">
+                      <a:avLst/>
+                    </a:prstGeom>
+                    <a:noFill/>
+                    <a:ln>
+                      <a:noFill/>
+                    </a:ln>
+                  </pic:spPr>
+                </pic:pic>
+              </a:graphicData>
+            </a:graphic>
+          </wp:inline>
+        </w:drawing>
+      </w:r>
+    </w:p>
+    <w:p>
+      <w:pPr>
+        <w:spacing w:after="0" w:line="240" w:lineRule="auto"/>
+      </w:pPr>
+    </w:p>
+    <w:p>
+      <w:pPr>
+        <w:spacing w:after="0" w:line="240" w:lineRule="auto"/>
+      </w:pPr>
+      <w:r>
+        <w:t>In the presence of both a line and a wall, the state machine stays in the state that it was in previously. If the robot was random walking, it prioritizes line following.</w:t>
       </w:r>
     </w:p>
     <w:p>
@@ -119,15 +182,7 @@
         <w:t>Wall following:</w:t>
       </w:r>
       <w:r>
-        <w:t xml:space="preserve"> The robot maintains a consistent distance of 20 cm between the ultrasonic sensor and the wall. The proportional controller that steers using </w:t>
-      </w:r>
-      <w:proofErr w:type="gramStart"/>
-      <w:r>
-        <w:t>the ultrasonic</w:t>
-      </w:r>
-      <w:proofErr w:type="gramEnd"/>
-      <w:r>
-        <w:t xml:space="preserve"> data drives smoothly without significant oscillation. </w:t>
+        <w:t xml:space="preserve"> The robot maintains a consistent distance of 20 cm between the ultrasonic sensor and the wall. The proportional controller that steers using the ultrasonic data drives smoothly without significant oscillation. </w:t>
       </w:r>
     </w:p>
     <w:p>
@@ -167,35 +222,7 @@
         <w:t>Random walk with line detection:</w:t>
       </w:r>
       <w:r>
-        <w:t xml:space="preserve"> The robot walks randomly using </w:t>
-      </w:r>
-      <w:proofErr w:type="spellStart"/>
-      <w:proofErr w:type="gramStart"/>
-      <w:r>
-        <w:t>drivetrain.arcade</w:t>
-      </w:r>
-      <w:proofErr w:type="spellEnd"/>
-      <w:proofErr w:type="gramEnd"/>
-      <w:r>
-        <w:t xml:space="preserve"> and </w:t>
-      </w:r>
-      <w:proofErr w:type="spellStart"/>
-      <w:proofErr w:type="gramStart"/>
-      <w:r>
-        <w:t>random.uniform</w:t>
-      </w:r>
-      <w:proofErr w:type="spellEnd"/>
-      <w:proofErr w:type="gramEnd"/>
-      <w:r>
-        <w:t xml:space="preserve">, and it consistently stops at the first line it crosses. It </w:t>
-      </w:r>
-      <w:proofErr w:type="gramStart"/>
-      <w:r>
-        <w:t>is able to</w:t>
-      </w:r>
-      <w:proofErr w:type="gramEnd"/>
-      <w:r>
-        <w:t xml:space="preserve"> find its way to a line even when starting from a random position not facing the line. </w:t>
+        <w:t xml:space="preserve"> The robot walks randomly using drivetrain.arcade and random.uniform, and it consistently stops at the first line it crosses. It is able to find its way to a line even when starting from a random position not facing the line. </w:t>
       </w:r>
     </w:p>
     <w:p>
@@ -212,18 +239,11 @@
           <w:b/>
           <w:bCs/>
         </w:rPr>
+        <w:lastRenderedPageBreak/>
         <w:t>Integrate all modes:</w:t>
       </w:r>
       <w:r>
-        <w:t xml:space="preserve"> The robot’s state transitions are reliable and </w:t>
-      </w:r>
-      <w:proofErr w:type="gramStart"/>
-      <w:r>
-        <w:t>enabled</w:t>
-      </w:r>
-      <w:proofErr w:type="gramEnd"/>
-      <w:r>
-        <w:t xml:space="preserve"> it to round the track 2.5 times in a row without error. The transitions from line following to wall following and back are not jerky and the robot does not stop moving forward during the transition. </w:t>
+        <w:t xml:space="preserve"> The robot’s state transitions are reliable and enabled it to round the track 2.5 times in a row without error. The transitions from line following to wall following and back are not jerky and the robot does not stop moving forward during the transition. </w:t>
       </w:r>
     </w:p>
     <w:p>
@@ -243,18 +263,7 @@
         <w:t>Bonus challenge:</w:t>
       </w:r>
       <w:r>
-        <w:t xml:space="preserve"> The robot </w:t>
-      </w:r>
-      <w:proofErr w:type="gramStart"/>
-      <w:r>
-        <w:t xml:space="preserve">is </w:t>
-      </w:r>
-      <w:r>
-        <w:t>able to</w:t>
-      </w:r>
-      <w:proofErr w:type="gramEnd"/>
-      <w:r>
-        <w:t xml:space="preserve"> find its way to a line even when starting from a random position not facing the line. </w:t>
+        <w:t xml:space="preserve"> The robot is able to find its way to a line even when starting from a random position not facing the line. </w:t>
       </w:r>
     </w:p>
     <w:p>
@@ -415,13 +424,7 @@
         <w:spacing w:after="0" w:line="240" w:lineRule="auto"/>
       </w:pPr>
       <w:r>
-        <w:t>Initiating wall-following mode</w:t>
-      </w:r>
-      <w:r>
-        <w:t xml:space="preserve"> (2)</w:t>
-      </w:r>
-      <w:r>
-        <w:t xml:space="preserve">: </w:t>
+        <w:t xml:space="preserve">Initiating wall-following mode (2): </w:t>
       </w:r>
       <w:r>
         <w:tab/>
@@ -444,13 +447,7 @@
         <w:spacing w:after="0" w:line="240" w:lineRule="auto"/>
       </w:pPr>
       <w:r>
-        <w:t>Returning to line-following mode</w:t>
-      </w:r>
-      <w:r>
-        <w:t xml:space="preserve"> (2)</w:t>
-      </w:r>
-      <w:r>
-        <w:t>:</w:t>
+        <w:t>Returning to line-following mode (2):</w:t>
       </w:r>
       <w:r>
         <w:tab/>
@@ -470,13 +467,7 @@
         <w:spacing w:after="0" w:line="240" w:lineRule="auto"/>
       </w:pPr>
       <w:r>
-        <w:t>Returning to the start in line-following mode</w:t>
-      </w:r>
-      <w:r>
-        <w:t xml:space="preserve"> (3)</w:t>
-      </w:r>
-      <w:r>
-        <w:t>:</w:t>
+        <w:t>Returning to the start in line-following mode (3):</w:t>
       </w:r>
       <w:r>
         <w:tab/>
@@ -495,13 +486,7 @@
         <w:spacing w:after="0" w:line="240" w:lineRule="auto"/>
       </w:pPr>
       <w:r>
-        <w:t>Initiating wall-following mode (</w:t>
-      </w:r>
-      <w:r>
-        <w:t>3</w:t>
-      </w:r>
-      <w:r>
-        <w:t xml:space="preserve">): </w:t>
+        <w:t xml:space="preserve">Initiating wall-following mode (3): </w:t>
       </w:r>
       <w:r>
         <w:tab/>
@@ -524,19 +509,7 @@
         <w:spacing w:after="0" w:line="240" w:lineRule="auto"/>
       </w:pPr>
       <w:r>
-        <w:t>Returning to line-following mode (</w:t>
-      </w:r>
-      <w:r>
-        <w:t>3</w:t>
-      </w:r>
-      <w:r>
-        <w:t>)</w:t>
-      </w:r>
-      <w:r>
-        <w:t xml:space="preserve"> (failure)</w:t>
-      </w:r>
-      <w:r>
-        <w:t>:</w:t>
+        <w:t>Returning to line-following mode (3) (failure):</w:t>
       </w:r>
       <w:r>
         <w:tab/>
@@ -579,7 +552,6 @@
         <w:ind w:firstLine="720"/>
       </w:pPr>
       <w:r>
-        <w:lastRenderedPageBreak/>
         <w:t>The most challenging parts of this lab</w:t>
       </w:r>
       <w:r>
@@ -604,15 +576,7 @@
         <w:t>robot left the line frequently a</w:t>
       </w:r>
       <w:r>
-        <w:t xml:space="preserve">nd it was very hard to get the robot to know when it had found a line while it was random walking. Switching to the </w:t>
-      </w:r>
-      <w:proofErr w:type="spellStart"/>
-      <w:r>
-        <w:t>HuskyLens</w:t>
-      </w:r>
-      <w:proofErr w:type="spellEnd"/>
-      <w:r>
-        <w:t xml:space="preserve"> camera fixed</w:t>
+        <w:t>nd it was very hard to get the robot to know when it had found a line while it was random walking. Switching to the HuskyLens camera fixed</w:t>
       </w:r>
       <w:r>
         <w:t xml:space="preserve"> both issues.</w:t>

</xml_diff>